<commit_message>
implementation doc and design final
</commit_message>
<xml_diff>
--- a/Backup/Design/Design.docx
+++ b/Backup/Design/Design.docx
@@ -376,6 +376,7 @@
         </w:drawing>
       </w:r>
     </w:p>
+    <w:bookmarkStart w:id="0" w:name="_GoBack"/>
     <w:p>
       <w:pPr>
         <w:spacing w:line="360" w:lineRule="auto"/>
@@ -416,13 +417,14 @@
             <v:path o:extrusionok="f" gradientshapeok="t" o:connecttype="rect"/>
             <o:lock v:ext="edit" aspectratio="t"/>
           </v:shapetype>
-          <v:shape id="_x0000_s1034" type="#_x0000_t75" style="width:431.1pt;height:616.5pt;mso-left-percent:-10001;mso-top-percent:-10001;mso-position-horizontal:absolute;mso-position-horizontal-relative:char;mso-position-vertical:absolute;mso-position-vertical-relative:line;mso-left-percent:-10001;mso-top-percent:-10001">
+          <v:shape id="_x0000_s1034" type="#_x0000_t75" style="width:434.7pt;height:619.8pt;mso-left-percent:-10001;mso-top-percent:-10001;mso-position-horizontal:absolute;mso-position-horizontal-relative:char;mso-position-vertical:absolute;mso-position-vertical-relative:line;mso-left-percent:-10001;mso-top-percent:-10001">
             <v:imagedata r:id="rId8" o:title="ClassDiagram1"/>
             <w10:wrap type="none"/>
             <w10:anchorlock/>
           </v:shape>
         </w:pict>
       </w:r>
+      <w:bookmarkEnd w:id="0"/>
     </w:p>
     <w:p>
       <w:pPr>
@@ -433,27 +435,14 @@
       <w:r>
         <w:t xml:space="preserve">Figure </w:t>
       </w:r>
-      <w:r>
-        <w:fldChar w:fldCharType="begin"/>
-      </w:r>
-      <w:r>
-        <w:instrText xml:space="preserve"> SEQ Figure \* ARABIC </w:instrText>
-      </w:r>
-      <w:r>
-        <w:fldChar w:fldCharType="separate"/>
-      </w:r>
-      <w:r>
-        <w:rPr>
-          <w:noProof/>
-        </w:rPr>
-        <w:t>1</w:t>
-      </w:r>
-      <w:r>
-        <w:rPr>
-          <w:noProof/>
-        </w:rPr>
-        <w:fldChar w:fldCharType="end"/>
-      </w:r>
+      <w:fldSimple w:instr=" SEQ Figure \* ARABIC ">
+        <w:r>
+          <w:rPr>
+            <w:noProof/>
+          </w:rPr>
+          <w:t>1</w:t>
+        </w:r>
+      </w:fldSimple>
       <w:r>
         <w:t>: Final Class Diagram</w:t>
       </w:r>
@@ -838,27 +827,14 @@
       <w:r>
         <w:t xml:space="preserve">Figure </w:t>
       </w:r>
-      <w:r>
-        <w:fldChar w:fldCharType="begin"/>
-      </w:r>
-      <w:r>
-        <w:instrText xml:space="preserve"> SEQ Figure \* ARABIC </w:instrText>
-      </w:r>
-      <w:r>
-        <w:fldChar w:fldCharType="separate"/>
-      </w:r>
-      <w:r>
-        <w:rPr>
-          <w:noProof/>
-        </w:rPr>
-        <w:t>2</w:t>
-      </w:r>
-      <w:r>
-        <w:rPr>
-          <w:noProof/>
-        </w:rPr>
-        <w:fldChar w:fldCharType="end"/>
-      </w:r>
+      <w:fldSimple w:instr=" SEQ Figure \* ARABIC ">
+        <w:r>
+          <w:rPr>
+            <w:noProof/>
+          </w:rPr>
+          <w:t>2</w:t>
+        </w:r>
+      </w:fldSimple>
       <w:r>
         <w:t>: Flowchart</w:t>
       </w:r>
@@ -1365,27 +1341,14 @@
       <w:r>
         <w:t xml:space="preserve">Figure </w:t>
       </w:r>
-      <w:r>
-        <w:fldChar w:fldCharType="begin"/>
-      </w:r>
-      <w:r>
-        <w:instrText xml:space="preserve"> SEQ Figure \* ARABIC </w:instrText>
-      </w:r>
-      <w:r>
-        <w:fldChar w:fldCharType="separate"/>
-      </w:r>
-      <w:r>
-        <w:rPr>
-          <w:noProof/>
-        </w:rPr>
-        <w:t>3</w:t>
-      </w:r>
-      <w:r>
-        <w:rPr>
-          <w:noProof/>
-        </w:rPr>
-        <w:fldChar w:fldCharType="end"/>
-      </w:r>
+      <w:fldSimple w:instr=" SEQ Figure \* ARABIC ">
+        <w:r>
+          <w:rPr>
+            <w:noProof/>
+          </w:rPr>
+          <w:t>3</w:t>
+        </w:r>
+      </w:fldSimple>
       <w:r>
         <w:t>: System Overview Activity Diagram</w:t>
       </w:r>
@@ -1473,27 +1436,14 @@
       <w:r>
         <w:t xml:space="preserve">Figure </w:t>
       </w:r>
-      <w:r>
-        <w:fldChar w:fldCharType="begin"/>
-      </w:r>
-      <w:r>
-        <w:instrText xml:space="preserve"> SEQ Figure \* ARABIC </w:instrText>
-      </w:r>
-      <w:r>
-        <w:fldChar w:fldCharType="separate"/>
-      </w:r>
-      <w:r>
-        <w:rPr>
-          <w:noProof/>
-        </w:rPr>
-        <w:t>4</w:t>
-      </w:r>
-      <w:r>
-        <w:rPr>
-          <w:noProof/>
-        </w:rPr>
-        <w:fldChar w:fldCharType="end"/>
-      </w:r>
+      <w:fldSimple w:instr=" SEQ Figure \* ARABIC ">
+        <w:r>
+          <w:rPr>
+            <w:noProof/>
+          </w:rPr>
+          <w:t>4</w:t>
+        </w:r>
+      </w:fldSimple>
       <w:r>
         <w:t>: Liquor Category Activity Diagram</w:t>
       </w:r>
@@ -1591,27 +1541,14 @@
       <w:r>
         <w:t xml:space="preserve">Figure </w:t>
       </w:r>
-      <w:r>
-        <w:fldChar w:fldCharType="begin"/>
-      </w:r>
-      <w:r>
-        <w:instrText xml:space="preserve"> SEQ Figure \* ARABIC </w:instrText>
-      </w:r>
-      <w:r>
-        <w:fldChar w:fldCharType="separate"/>
-      </w:r>
-      <w:r>
-        <w:rPr>
-          <w:noProof/>
-        </w:rPr>
-        <w:t>5</w:t>
-      </w:r>
-      <w:r>
-        <w:rPr>
-          <w:noProof/>
-        </w:rPr>
-        <w:fldChar w:fldCharType="end"/>
-      </w:r>
+      <w:fldSimple w:instr=" SEQ Figure \* ARABIC ">
+        <w:r>
+          <w:rPr>
+            <w:noProof/>
+          </w:rPr>
+          <w:t>5</w:t>
+        </w:r>
+      </w:fldSimple>
       <w:r>
         <w:t xml:space="preserve">: </w:t>
       </w:r>
@@ -1708,27 +1645,14 @@
       <w:r>
         <w:t xml:space="preserve">Figure </w:t>
       </w:r>
-      <w:r>
-        <w:fldChar w:fldCharType="begin"/>
-      </w:r>
-      <w:r>
-        <w:instrText xml:space="preserve"> SEQ Figure \* ARABIC </w:instrText>
-      </w:r>
-      <w:r>
-        <w:fldChar w:fldCharType="separate"/>
-      </w:r>
-      <w:r>
-        <w:rPr>
-          <w:noProof/>
-        </w:rPr>
-        <w:t>6</w:t>
-      </w:r>
-      <w:r>
-        <w:rPr>
-          <w:noProof/>
-        </w:rPr>
-        <w:fldChar w:fldCharType="end"/>
-      </w:r>
+      <w:fldSimple w:instr=" SEQ Figure \* ARABIC ">
+        <w:r>
+          <w:rPr>
+            <w:noProof/>
+          </w:rPr>
+          <w:t>6</w:t>
+        </w:r>
+      </w:fldSimple>
       <w:r>
         <w:t xml:space="preserve">: Bill Activity Diagram </w:t>
       </w:r>
@@ -2112,27 +2036,14 @@
       <w:r>
         <w:t xml:space="preserve">Figure </w:t>
       </w:r>
-      <w:r>
-        <w:fldChar w:fldCharType="begin"/>
-      </w:r>
-      <w:r>
-        <w:instrText xml:space="preserve"> SEQ Figure \* ARABIC </w:instrText>
-      </w:r>
-      <w:r>
-        <w:fldChar w:fldCharType="separate"/>
-      </w:r>
-      <w:r>
-        <w:rPr>
-          <w:noProof/>
-        </w:rPr>
-        <w:t>7</w:t>
-      </w:r>
-      <w:r>
-        <w:rPr>
-          <w:noProof/>
-        </w:rPr>
-        <w:fldChar w:fldCharType="end"/>
-      </w:r>
+      <w:fldSimple w:instr=" SEQ Figure \* ARABIC ">
+        <w:r>
+          <w:rPr>
+            <w:noProof/>
+          </w:rPr>
+          <w:t>7</w:t>
+        </w:r>
+      </w:fldSimple>
       <w:r>
         <w:t>:  Initial Register Sequence Diagram</w:t>
       </w:r>
@@ -2243,27 +2154,14 @@
       <w:r>
         <w:t xml:space="preserve">Figure </w:t>
       </w:r>
-      <w:r>
-        <w:fldChar w:fldCharType="begin"/>
-      </w:r>
-      <w:r>
-        <w:instrText xml:space="preserve"> SEQ Figure \* ARABIC </w:instrText>
-      </w:r>
-      <w:r>
-        <w:fldChar w:fldCharType="separate"/>
-      </w:r>
-      <w:r>
-        <w:rPr>
-          <w:noProof/>
-        </w:rPr>
-        <w:t>8</w:t>
-      </w:r>
-      <w:r>
-        <w:rPr>
-          <w:noProof/>
-        </w:rPr>
-        <w:fldChar w:fldCharType="end"/>
-      </w:r>
+      <w:fldSimple w:instr=" SEQ Figure \* ARABIC ">
+        <w:r>
+          <w:rPr>
+            <w:noProof/>
+          </w:rPr>
+          <w:t>8</w:t>
+        </w:r>
+      </w:fldSimple>
       <w:r>
         <w:t>: Login Sequence Diagram</w:t>
       </w:r>
@@ -2369,27 +2267,14 @@
       <w:r>
         <w:t xml:space="preserve">Figure </w:t>
       </w:r>
-      <w:r>
-        <w:fldChar w:fldCharType="begin"/>
-      </w:r>
-      <w:r>
-        <w:instrText xml:space="preserve"> SEQ Figure \* ARABIC </w:instrText>
-      </w:r>
-      <w:r>
-        <w:fldChar w:fldCharType="separate"/>
-      </w:r>
-      <w:r>
-        <w:rPr>
-          <w:noProof/>
-        </w:rPr>
-        <w:t>9</w:t>
-      </w:r>
-      <w:r>
-        <w:rPr>
-          <w:noProof/>
-        </w:rPr>
-        <w:fldChar w:fldCharType="end"/>
-      </w:r>
+      <w:fldSimple w:instr=" SEQ Figure \* ARABIC ">
+        <w:r>
+          <w:rPr>
+            <w:noProof/>
+          </w:rPr>
+          <w:t>9</w:t>
+        </w:r>
+      </w:fldSimple>
       <w:r>
         <w:t>:</w:t>
       </w:r>
@@ -2485,27 +2370,14 @@
       <w:r>
         <w:t xml:space="preserve">Figure </w:t>
       </w:r>
-      <w:r>
-        <w:fldChar w:fldCharType="begin"/>
-      </w:r>
-      <w:r>
-        <w:instrText xml:space="preserve"> SEQ Figure \* ARABIC </w:instrText>
-      </w:r>
-      <w:r>
-        <w:fldChar w:fldCharType="separate"/>
-      </w:r>
-      <w:r>
-        <w:rPr>
-          <w:noProof/>
-        </w:rPr>
-        <w:t>10</w:t>
-      </w:r>
-      <w:r>
-        <w:rPr>
-          <w:noProof/>
-        </w:rPr>
-        <w:fldChar w:fldCharType="end"/>
-      </w:r>
+      <w:fldSimple w:instr=" SEQ Figure \* ARABIC ">
+        <w:r>
+          <w:rPr>
+            <w:noProof/>
+          </w:rPr>
+          <w:t>10</w:t>
+        </w:r>
+      </w:fldSimple>
       <w:r>
         <w:t>:</w:t>
       </w:r>
@@ -2599,27 +2471,14 @@
       <w:r>
         <w:t xml:space="preserve">Figure </w:t>
       </w:r>
-      <w:r>
-        <w:fldChar w:fldCharType="begin"/>
-      </w:r>
-      <w:r>
-        <w:instrText xml:space="preserve"> SEQ Figure \* ARABIC </w:instrText>
-      </w:r>
-      <w:r>
-        <w:fldChar w:fldCharType="separate"/>
-      </w:r>
-      <w:r>
-        <w:rPr>
-          <w:noProof/>
-        </w:rPr>
-        <w:t>11</w:t>
-      </w:r>
-      <w:r>
-        <w:rPr>
-          <w:noProof/>
-        </w:rPr>
-        <w:fldChar w:fldCharType="end"/>
-      </w:r>
+      <w:fldSimple w:instr=" SEQ Figure \* ARABIC ">
+        <w:r>
+          <w:rPr>
+            <w:noProof/>
+          </w:rPr>
+          <w:t>11</w:t>
+        </w:r>
+      </w:fldSimple>
       <w:r>
         <w:t>:</w:t>
       </w:r>
@@ -2713,27 +2572,14 @@
       <w:r>
         <w:t xml:space="preserve">Figure </w:t>
       </w:r>
-      <w:r>
-        <w:fldChar w:fldCharType="begin"/>
-      </w:r>
-      <w:r>
-        <w:instrText xml:space="preserve"> SEQ Figure \* ARABIC </w:instrText>
-      </w:r>
-      <w:r>
-        <w:fldChar w:fldCharType="separate"/>
-      </w:r>
-      <w:r>
-        <w:rPr>
-          <w:noProof/>
-        </w:rPr>
-        <w:t>12</w:t>
-      </w:r>
-      <w:r>
-        <w:rPr>
-          <w:noProof/>
-        </w:rPr>
-        <w:fldChar w:fldCharType="end"/>
-      </w:r>
+      <w:fldSimple w:instr=" SEQ Figure \* ARABIC ">
+        <w:r>
+          <w:rPr>
+            <w:noProof/>
+          </w:rPr>
+          <w:t>12</w:t>
+        </w:r>
+      </w:fldSimple>
       <w:r>
         <w:t>:</w:t>
       </w:r>
@@ -5912,8 +5758,6 @@
           <w:szCs w:val="28"/>
         </w:rPr>
       </w:pPr>
-      <w:bookmarkStart w:id="0" w:name="_GoBack"/>
-      <w:bookmarkEnd w:id="0"/>
     </w:p>
     <w:p>
       <w:pPr>
@@ -5970,6 +5814,7 @@
       </w:pPr>
       <w:r>
         <w:rPr>
+          <w:noProof/>
           <w:sz w:val="28"/>
           <w:szCs w:val="28"/>
         </w:rPr>
@@ -6023,27 +5868,14 @@
       <w:r>
         <w:t xml:space="preserve">Figure </w:t>
       </w:r>
-      <w:r>
-        <w:fldChar w:fldCharType="begin"/>
-      </w:r>
-      <w:r>
-        <w:instrText xml:space="preserve"> SEQ Figure \* ARABIC </w:instrText>
-      </w:r>
-      <w:r>
-        <w:fldChar w:fldCharType="separate"/>
-      </w:r>
-      <w:r>
-        <w:rPr>
-          <w:noProof/>
-        </w:rPr>
-        <w:t>13</w:t>
-      </w:r>
-      <w:r>
-        <w:rPr>
-          <w:noProof/>
-        </w:rPr>
-        <w:fldChar w:fldCharType="end"/>
-      </w:r>
+      <w:fldSimple w:instr=" SEQ Figure \* ARABIC ">
+        <w:r>
+          <w:rPr>
+            <w:noProof/>
+          </w:rPr>
+          <w:t>13</w:t>
+        </w:r>
+      </w:fldSimple>
       <w:r>
         <w:t>: Entity-Relationship Diagram</w:t>
       </w:r>
@@ -7394,7 +7226,7 @@
 </file>
 
 <file path=customXml/itemProps1.xml><?xml version="1.0" encoding="utf-8"?>
-<ds:datastoreItem xmlns:ds="http://schemas.openxmlformats.org/officeDocument/2006/customXml" ds:itemID="{E6917137-B455-4B2B-B293-7A36DAA5967E}">
+<ds:datastoreItem xmlns:ds="http://schemas.openxmlformats.org/officeDocument/2006/customXml" ds:itemID="{26B4B13D-CBA6-4C13-ACB5-3845933082EC}">
   <ds:schemaRefs>
     <ds:schemaRef ds:uri="http://schemas.openxmlformats.org/officeDocument/2006/bibliography"/>
   </ds:schemaRefs>

</xml_diff>